<commit_message>
Update universite-nangui-abrogoua-ufr-sn bold for volume etalic for et-al
</commit_message>
<xml_diff>
--- a/universite_nangui_abrogoua_ufr_sn_citation_style.docx
+++ b/universite_nangui_abrogoua_ufr_sn_citation_style.docx
@@ -4,25 +4,35 @@
   <w:body>
     <w:p>
       <w:pPr>
-        <w:rPr>
-          <w:lang w:val="fr-FR"/>
-        </w:rPr>
-      </w:pPr>
-      <w:r>
-        <w:rPr>
-          <w:lang w:val="fr-FR"/>
-        </w:rPr>
-        <w:t xml:space="preserve">Citation Style </w:t>
-      </w:r>
-    </w:p>
-    <w:p>
-      <w:pPr>
-        <w:rPr>
-          <w:lang w:val="fr-FR"/>
-        </w:rPr>
-      </w:pPr>
-      <w:r>
-        <w:rPr>
+        <w:jc w:val="center"/>
+        <w:rPr>
+          <w:b/>
+          <w:bCs/>
+          <w:lang w:val="fr-FR"/>
+        </w:rPr>
+      </w:pPr>
+      <w:r>
+        <w:rPr>
+          <w:b/>
+          <w:bCs/>
+          <w:lang w:val="fr-FR"/>
+        </w:rPr>
+        <w:t>Citation Style</w:t>
+      </w:r>
+    </w:p>
+    <w:p>
+      <w:pPr>
+        <w:jc w:val="center"/>
+        <w:rPr>
+          <w:b/>
+          <w:bCs/>
+          <w:lang w:val="fr-FR"/>
+        </w:rPr>
+      </w:pPr>
+      <w:r>
+        <w:rPr>
+          <w:b/>
+          <w:bCs/>
           <w:lang w:val="fr-FR"/>
         </w:rPr>
         <w:t xml:space="preserve">Université Nagui </w:t>
@@ -30,6 +40,8 @@
       <w:proofErr w:type="spellStart"/>
       <w:r>
         <w:rPr>
+          <w:b/>
+          <w:bCs/>
           <w:lang w:val="fr-FR"/>
         </w:rPr>
         <w:t>Abrogoua</w:t>
@@ -38,12 +50,17 @@
     </w:p>
     <w:p>
       <w:pPr>
-        <w:rPr>
-          <w:lang w:val="fr-FR"/>
-        </w:rPr>
-      </w:pPr>
-      <w:r>
-        <w:rPr>
+        <w:jc w:val="center"/>
+        <w:rPr>
+          <w:b/>
+          <w:bCs/>
+          <w:lang w:val="fr-FR"/>
+        </w:rPr>
+      </w:pPr>
+      <w:r>
+        <w:rPr>
+          <w:b/>
+          <w:bCs/>
           <w:lang w:val="fr-FR"/>
         </w:rPr>
         <w:t>UFR Sciences de la Nature</w:t>
@@ -51,13 +68,15 @@
     </w:p>
     <w:p>
       <w:pPr>
-        <w:rPr>
-          <w:lang w:val="fr-FR"/>
-        </w:rPr>
-      </w:pPr>
-    </w:p>
-    <w:p>
-      <w:pPr>
+        <w:jc w:val="both"/>
+        <w:rPr>
+          <w:lang w:val="fr-FR"/>
+        </w:rPr>
+      </w:pPr>
+    </w:p>
+    <w:p>
+      <w:pPr>
+        <w:jc w:val="both"/>
         <w:rPr>
           <w:lang w:val="fr-FR"/>
         </w:rPr>
@@ -71,12 +90,623 @@
     </w:p>
     <w:p>
       <w:pPr>
-        <w:rPr>
-          <w:lang w:val="fr-FR"/>
-        </w:rPr>
-      </w:pPr>
+        <w:jc w:val="both"/>
+        <w:rPr>
+          <w:lang w:val="fr-FR"/>
+        </w:rPr>
+      </w:pPr>
+      <w:r>
+        <w:rPr>
+          <w:lang w:val="fr-FR"/>
+        </w:rPr>
+        <w:fldChar w:fldCharType="begin" w:fldLock="1"/>
+      </w:r>
+      <w:r>
+        <w:rPr>
+          <w:lang w:val="fr-FR"/>
+        </w:rPr>
+        <w:instrText>ADDIN CSL_CITATION {"citationItems":[{"id":"ITEM-1","itemData":{"author":[{"dropping-particle":"","family":"Legendre","given":"P.","non-dropping-particle":"","parse-names":false,"suffix":""},{"dropping-particle":"","family":"Legendre","given":"Louis F. J.","non-dropping-particle":"","parse-names":false,"suffix":""}],"edition":"3","id":"ITEM-1","issued":{"date-parts":[["2012"]]},"number-of-pages":"1006","publisher":"Elsevier Science &amp; Technology","publisher-place":"Oxford, UK","title":"Numerical Ecology","type":"book"},"uris":["http://www.mendeley.com/documents/?uuid=401e9375-c5ae-4958-b870-df83c1c2deb5"]}],"mendeley":{"formattedCitation":"(Legendre et Legendre, 2012)","plainTextFormattedCitation":"(Legendre et Legendre, 2012)","previouslyFormattedCitation":"(Legendre et Legendre, 2012)"},"properties":{"noteIndex":0},"schema":"https://github.com/citation-style-language/schema/raw/master/csl-citation.json"}</w:instrText>
+      </w:r>
+      <w:r>
+        <w:rPr>
+          <w:lang w:val="fr-FR"/>
+        </w:rPr>
+        <w:fldChar w:fldCharType="separate"/>
+      </w:r>
+      <w:r>
+        <w:rPr>
+          <w:noProof/>
+          <w:lang w:val="fr-FR"/>
+        </w:rPr>
+        <w:t>(Legendre et Legendre, 2012)</w:t>
+      </w:r>
+      <w:r>
+        <w:rPr>
+          <w:lang w:val="fr-FR"/>
+        </w:rPr>
+        <w:fldChar w:fldCharType="end"/>
+      </w:r>
       <w:bookmarkStart w:id="0" w:name="_GoBack"/>
       <w:bookmarkEnd w:id="0"/>
+    </w:p>
+    <w:p>
+      <w:pPr>
+        <w:widowControl w:val="0"/>
+        <w:autoSpaceDE w:val="0"/>
+        <w:autoSpaceDN w:val="0"/>
+        <w:adjustRightInd w:val="0"/>
+        <w:ind w:left="480" w:hanging="480"/>
+        <w:jc w:val="both"/>
+        <w:rPr>
+          <w:rFonts w:ascii="Calibri" w:hAnsi="Calibri" w:cs="Calibri"/>
+          <w:noProof/>
+        </w:rPr>
+      </w:pPr>
+      <w:r>
+        <w:rPr>
+          <w:rFonts w:ascii="Calibri" w:hAnsi="Calibri" w:cs="Calibri"/>
+          <w:noProof/>
+        </w:rPr>
+        <w:t>Legendre P., Legendre L. F. J. (2012). Numerical Ecology. 3rd ed. Oxford, UK. Elsevier Science &amp; Technology. p. 1006</w:t>
+      </w:r>
+    </w:p>
+    <w:p>
+      <w:pPr>
+        <w:widowControl w:val="0"/>
+        <w:autoSpaceDE w:val="0"/>
+        <w:autoSpaceDN w:val="0"/>
+        <w:adjustRightInd w:val="0"/>
+        <w:ind w:left="480" w:hanging="480"/>
+        <w:jc w:val="both"/>
+        <w:rPr>
+          <w:lang w:val="fr-FR"/>
+        </w:rPr>
+      </w:pPr>
+    </w:p>
+    <w:p>
+      <w:pPr>
+        <w:widowControl w:val="0"/>
+        <w:autoSpaceDE w:val="0"/>
+        <w:autoSpaceDN w:val="0"/>
+        <w:adjustRightInd w:val="0"/>
+        <w:ind w:left="480" w:hanging="480"/>
+        <w:jc w:val="both"/>
+        <w:rPr>
+          <w:lang w:val="fr-FR"/>
+        </w:rPr>
+      </w:pPr>
+      <w:r>
+        <w:rPr>
+          <w:lang w:val="fr-FR"/>
+        </w:rPr>
+        <w:fldChar w:fldCharType="begin" w:fldLock="1"/>
+      </w:r>
+      <w:r>
+        <w:rPr>
+          <w:lang w:val="fr-FR"/>
+        </w:rPr>
+        <w:instrText>ADDIN CSL_CITATION {"citationItems":[{"id":"ITEM-1","itemData":{"abstract":"2. Chronology of mycobacteria and the development of mycobacterial ecology 3 -- 2.1. Microbiology of mycobacteria 3 -- 2.1.1. First pathogenic mycobacteria 3 -- 2.1.2. Environmentally-derived saprophytic mycobacteria 3 -- 2.1.3. First potentially and further obligate pathogenic mycobacteria 4 -- 2.1.4. Biochemical methods for the differentiation of mycobacteria 5 -- 2.1.5. Molecular genetics methods in mycobacterial taxonomy 6 -- 2.1.6. Developmental stages in the microbiology of mycobacteria 8 -- 2.2. Ecology of mycobacteria 9 -- 2.2.1. First environmentally-derived acid-fast bacilli 9 -- 2.2.2. Acid-fast bacilli in poikilotherms and their environments 9 -- 2.2.3. Environmental mycobacteria as the cause of skin lesions in humans 10 -- 2.2.4. M. Kansasii and M.avium-intracellulare-scrofulaceum-complex 10 -- 2.2.5. Applied research in mycobacterial ecology 11 -- 2.2.6. Developmental stages in the ecology of mycobacteria 12 -- 3. Classification of mycobacteria with regard to their ecology 13 -- 3.1. Environmentally-derived mycobacteria 13 -- 3.2. Obligate pathogenic mycobacteria 15 -- 4. Environments providing favourable conditions for the multiplication and spread of mycobacteria 18 -- 4.1. Mycobacteria in sphagnum vegetation 18 -- 4.1.1. Conditions necessary for mycobacteria to thrive in sphagnum 21 -- 4.2. Occurrence of mycobacteria in bryophytes others than sphagnum 24 -- 4.3. Mycobacteria in aqueous environments 26 -- 4.3.1. Mechanisms of growth and survival of mycobacteria in water 27 -- 4.4. Mycobacteria in soil 29 -- 4.4.1. Conditions in soil relevant to the occurrence of mycobacteria 30 -- 4.5. Concluding remarks 31 -- 5. Mycobacteria as habitat microorganisms of sphagnum bog vegetation 32 -- 6. Possible convergence towards pathogenicity in environmentally-derived mycobacteria 37 -- 7. Ecological approach to leprosy: Non-cultivable acid-fast bacilli and environmentally-derived Mycobacterium leprae 40 -- 7.1. Implication of sphagnum vegetation to leprosy 40 -- 7.2. Non-cultivable acid-fast bacilli in sphagnum vegetation of former leprosy endemic areas 41 -- 7.3. Differentiation of the non-cultivable acid-fast bacilli 42 -- 7.4. Further examination in coastal Norway using monoclonal antibodies and molecular genetics methods 42 -- 7.5. Isolation of environmentally-derived Mycobacterium leprae from a recent leprosy region 43 -- 7.6. Supporting effect of environmental mycobacteria in experimental leprosy 43 -- 7.7. Environment as a source of leprosy 4…","author":[{"dropping-particle":"","family":"Kazda","given":"Jindrich.","non-dropping-particle":"","parse-names":false,"suffix":""}],"id":"ITEM-1","issued":{"date-parts":[["2000"]]},"number-of-pages":"72","publisher":"Springer Science &amp; Business Media","publisher-place":"Dordrecht, Pays-Bas","title":"The ecology of mycobacteria","type":"book"},"uris":["http://www.mendeley.com/documents/?uuid=d6008638-e350-4403-a0b3-fa3dd5b89e18"]}],"mendeley":{"formattedCitation":"(Kazda, 2000)","plainTextFormattedCitation":"(Kazda, 2000)"},"properties":{"noteIndex":0},"schema":"https://github.com/citation-style-language/schema/raw/master/csl-citation.json"}</w:instrText>
+      </w:r>
+      <w:r>
+        <w:rPr>
+          <w:lang w:val="fr-FR"/>
+        </w:rPr>
+        <w:fldChar w:fldCharType="separate"/>
+      </w:r>
+      <w:r>
+        <w:rPr>
+          <w:noProof/>
+          <w:lang w:val="fr-FR"/>
+        </w:rPr>
+        <w:t>(Kazda, 2000)</w:t>
+      </w:r>
+      <w:r>
+        <w:rPr>
+          <w:lang w:val="fr-FR"/>
+        </w:rPr>
+        <w:fldChar w:fldCharType="end"/>
+      </w:r>
+    </w:p>
+    <w:p>
+      <w:pPr>
+        <w:widowControl w:val="0"/>
+        <w:autoSpaceDE w:val="0"/>
+        <w:autoSpaceDN w:val="0"/>
+        <w:adjustRightInd w:val="0"/>
+        <w:ind w:left="480" w:hanging="480"/>
+        <w:jc w:val="both"/>
+        <w:rPr>
+          <w:rFonts w:ascii="Calibri" w:hAnsi="Calibri" w:cs="Calibri"/>
+          <w:noProof/>
+        </w:rPr>
+      </w:pPr>
+      <w:r>
+        <w:rPr>
+          <w:lang w:val="fr-FR"/>
+        </w:rPr>
+        <w:fldChar w:fldCharType="begin" w:fldLock="1"/>
+      </w:r>
+      <w:r>
+        <w:rPr>
+          <w:lang w:val="fr-FR"/>
+        </w:rPr>
+        <w:instrText xml:space="preserve">ADDIN Mendeley Bibliography CSL_BIBLIOGRAPHY </w:instrText>
+      </w:r>
+      <w:r>
+        <w:rPr>
+          <w:lang w:val="fr-FR"/>
+        </w:rPr>
+        <w:fldChar w:fldCharType="separate"/>
+      </w:r>
+    </w:p>
+    <w:p>
+      <w:pPr>
+        <w:widowControl w:val="0"/>
+        <w:autoSpaceDE w:val="0"/>
+        <w:autoSpaceDN w:val="0"/>
+        <w:adjustRightInd w:val="0"/>
+        <w:ind w:left="480" w:hanging="480"/>
+        <w:jc w:val="both"/>
+        <w:rPr>
+          <w:rFonts w:ascii="Calibri" w:hAnsi="Calibri" w:cs="Calibri"/>
+          <w:noProof/>
+        </w:rPr>
+      </w:pPr>
+      <w:r>
+        <w:rPr>
+          <w:rFonts w:ascii="Calibri" w:hAnsi="Calibri" w:cs="Calibri"/>
+          <w:noProof/>
+        </w:rPr>
+        <w:t>Kazda J. (2000). The ecology of mycobacteria. Dordrecht, Pays-Bas. Springer Science &amp; Business Media. p. 72</w:t>
+      </w:r>
+    </w:p>
+    <w:p>
+      <w:pPr>
+        <w:widowControl w:val="0"/>
+        <w:autoSpaceDE w:val="0"/>
+        <w:autoSpaceDN w:val="0"/>
+        <w:adjustRightInd w:val="0"/>
+        <w:ind w:left="480" w:hanging="480"/>
+        <w:jc w:val="both"/>
+        <w:rPr>
+          <w:lang w:val="fr-FR"/>
+        </w:rPr>
+      </w:pPr>
+      <w:r>
+        <w:rPr>
+          <w:lang w:val="fr-FR"/>
+        </w:rPr>
+        <w:fldChar w:fldCharType="end"/>
+      </w:r>
+    </w:p>
+    <w:p>
+      <w:pPr>
+        <w:jc w:val="both"/>
+        <w:rPr>
+          <w:b/>
+          <w:bCs/>
+          <w:lang w:val="fr-FR"/>
+        </w:rPr>
+      </w:pPr>
+      <w:r>
+        <w:rPr>
+          <w:b/>
+          <w:bCs/>
+          <w:lang w:val="fr-FR"/>
+        </w:rPr>
+        <w:t>Article</w:t>
+      </w:r>
+    </w:p>
+    <w:p>
+      <w:pPr>
+        <w:jc w:val="both"/>
+        <w:rPr>
+          <w:lang w:val="fr-FR"/>
+        </w:rPr>
+      </w:pPr>
+      <w:r>
+        <w:rPr>
+          <w:lang w:val="fr-FR"/>
+        </w:rPr>
+        <w:fldChar w:fldCharType="begin" w:fldLock="1"/>
+      </w:r>
+      <w:r>
+        <w:rPr>
+          <w:lang w:val="fr-FR"/>
+        </w:rPr>
+        <w:instrText>ADDIN CSL_CITATION {"citationItems":[{"id":"ITEM-1","itemData":{"author":[{"dropping-particle":"","family":"Boni","given":"Cissé Cathérine","non-dropping-particle":"","parse-names":false,"suffix":""},{"dropping-particle":"","family":"Krizo","given":"Gouhonon Anne-Aymone","non-dropping-particle":"","parse-names":false,"suffix":""},{"dropping-particle":"","family":"Ehouman","given":"Evans","non-dropping-particle":"","parse-names":false,"suffix":""},{"dropping-particle":"","family":"Soro","given":"Dramane","non-dropping-particle":"","parse-names":false,"suffix":""},{"dropping-particle":"","family":"Koné","given":"Mamidou Witabouna","non-dropping-particle":"","parse-names":false,"suffix":""},{"dropping-particle":"","family":"Bakayoko","given":"Adama","non-dropping-particle":"","parse-names":false,"suffix":""},{"dropping-particle":"","family":"Dosso","given":"Mireille","non-dropping-particle":"","parse-names":false,"suffix":""}],"container-title":"Revue Bio-Africa","id":"ITEM-1","issued":{"date-parts":[["2017"]]},"page":"49-54","title":"Étude du Biofilm Bactérien des Plantes dans une Zone d’Endémie d’Ulcère de Buruli en Côte d’Ivoire : exemple du site d’Adiopodoumé en 2013","type":"article-journal","volume":"16"},"uris":["http://www.mendeley.com/documents/?uuid=05a37031-1705-4808-b2ba-cfcc316e40b9"]}],"mendeley":{"formattedCitation":"(Boni &lt;i&gt;et al.&lt;/i&gt;, 2017)","plainTextFormattedCitation":"(Boni et al., 2017)","previouslyFormattedCitation":"(Boni &lt;i&gt;et al.&lt;/i&gt;, 2017)"},"properties":{"noteIndex":0},"schema":"https://github.com/citation-style-language/schema/raw/master/csl-citation.json"}</w:instrText>
+      </w:r>
+      <w:r>
+        <w:rPr>
+          <w:lang w:val="fr-FR"/>
+        </w:rPr>
+        <w:fldChar w:fldCharType="separate"/>
+      </w:r>
+      <w:r>
+        <w:rPr>
+          <w:noProof/>
+          <w:lang w:val="fr-FR"/>
+        </w:rPr>
+        <w:t xml:space="preserve">(Boni </w:t>
+      </w:r>
+      <w:r>
+        <w:rPr>
+          <w:i/>
+          <w:noProof/>
+          <w:lang w:val="fr-FR"/>
+        </w:rPr>
+        <w:t>et al.</w:t>
+      </w:r>
+      <w:r>
+        <w:rPr>
+          <w:noProof/>
+          <w:lang w:val="fr-FR"/>
+        </w:rPr>
+        <w:t>, 2017)</w:t>
+      </w:r>
+      <w:r>
+        <w:rPr>
+          <w:lang w:val="fr-FR"/>
+        </w:rPr>
+        <w:fldChar w:fldCharType="end"/>
+      </w:r>
+    </w:p>
+    <w:p>
+      <w:pPr>
+        <w:widowControl w:val="0"/>
+        <w:autoSpaceDE w:val="0"/>
+        <w:autoSpaceDN w:val="0"/>
+        <w:adjustRightInd w:val="0"/>
+        <w:ind w:left="480" w:hanging="480"/>
+        <w:jc w:val="both"/>
+        <w:rPr>
+          <w:rFonts w:ascii="Calibri" w:hAnsi="Calibri" w:cs="Calibri"/>
+          <w:strike/>
+          <w:noProof/>
+        </w:rPr>
+      </w:pPr>
+      <w:r>
+        <w:rPr>
+          <w:rFonts w:ascii="Calibri" w:hAnsi="Calibri" w:cs="Calibri"/>
+          <w:noProof/>
+          <w:lang w:val="fr-FR"/>
+        </w:rPr>
+        <w:t xml:space="preserve">Boni C. C., Krizo G. A.-A., Ehouman E., Soro D., Koné M. W., Bakayoko A., Dosso M. (2017). Étude du Biofilm Bactérien des Plantes dans une Zone d’Endémie d’Ulcère de Buruli en Côte d’Ivoire : exemple du site d’Adiopodoumé en 2013. </w:t>
+      </w:r>
+      <w:r>
+        <w:rPr>
+          <w:rFonts w:ascii="Calibri" w:hAnsi="Calibri" w:cs="Calibri"/>
+          <w:i/>
+          <w:iCs/>
+          <w:noProof/>
+        </w:rPr>
+        <w:t>Revue Bio-Africa</w:t>
+      </w:r>
+      <w:r>
+        <w:rPr>
+          <w:rFonts w:ascii="Calibri" w:hAnsi="Calibri" w:cs="Calibri"/>
+          <w:noProof/>
+        </w:rPr>
+        <w:t xml:space="preserve">, </w:t>
+      </w:r>
+      <w:r>
+        <w:rPr>
+          <w:rFonts w:ascii="Calibri" w:hAnsi="Calibri" w:cs="Calibri"/>
+          <w:b/>
+          <w:bCs/>
+          <w:noProof/>
+        </w:rPr>
+        <w:t>16</w:t>
+      </w:r>
+      <w:r>
+        <w:rPr>
+          <w:rFonts w:ascii="Calibri" w:hAnsi="Calibri" w:cs="Calibri"/>
+          <w:noProof/>
+        </w:rPr>
+        <w:t xml:space="preserve"> , 49–54. </w:t>
+      </w:r>
+      <w:r>
+        <w:rPr>
+          <w:rFonts w:ascii="Calibri" w:hAnsi="Calibri" w:cs="Calibri"/>
+          <w:strike/>
+          <w:noProof/>
+        </w:rPr>
+        <w:t>Retrieved from http://www.revues-ufhb-ci.org/fichiers/FICHIR_ARTICLE_2279.pdf</w:t>
+      </w:r>
+    </w:p>
+    <w:p>
+      <w:pPr>
+        <w:jc w:val="both"/>
+      </w:pPr>
+    </w:p>
+    <w:p>
+      <w:pPr>
+        <w:jc w:val="both"/>
+        <w:rPr>
+          <w:lang w:val="fr-FR"/>
+        </w:rPr>
+      </w:pPr>
+      <w:r>
+        <w:rPr>
+          <w:lang w:val="fr-FR"/>
+        </w:rPr>
+        <w:fldChar w:fldCharType="begin" w:fldLock="1"/>
+      </w:r>
+      <w:r>
+        <w:rPr>
+          <w:lang w:val="fr-FR"/>
+        </w:rPr>
+        <w:instrText>ADDIN CSL_CITATION {"citationItems":[{"id":"ITEM-1","itemData":{"author":[{"dropping-particle":"","family":"Zingue","given":"Dezemon","non-dropping-particle":"","parse-names":false,"suffix":""},{"dropping-particle":"","family":"Bouam","given":"Amar","non-dropping-particle":"","parse-names":false,"suffix":""},{"dropping-particle":"","family":"Roger B. D.","given":"Tian","non-dropping-particle":"","parse-names":false,"suffix":""},{"dropping-particle":"","family":"Drancourta","given":"Michel","non-dropping-particle":"","parse-names":false,"suffix":""}],"id":"ITEM-1","issue":"1","issued":{"date-parts":[["2018"]]},"page":"1-52","title":"Buruli Ulcer, a Prototype for Ecosystem-Related Infection, Caused by &lt;i&gt;Mycobacterium ulcerans&lt;/i&gt;","type":"article-journal","volume":"31"},"uris":["http://www.mendeley.com/documents/?uuid=004e339b-89de-4b1f-a648-ae267748c853"]}],"mendeley":{"formattedCitation":"(Zingue &lt;i&gt;et al.&lt;/i&gt;, 2018)","plainTextFormattedCitation":"(Zingue et al., 2018)","previouslyFormattedCitation":"(Zingue &lt;i&gt;et al.&lt;/i&gt;, 2018)"},"properties":{"noteIndex":0},"schema":"https://github.com/citation-style-language/schema/raw/master/csl-citation.json"}</w:instrText>
+      </w:r>
+      <w:r>
+        <w:rPr>
+          <w:lang w:val="fr-FR"/>
+        </w:rPr>
+        <w:fldChar w:fldCharType="separate"/>
+      </w:r>
+      <w:r>
+        <w:rPr>
+          <w:noProof/>
+          <w:lang w:val="fr-FR"/>
+        </w:rPr>
+        <w:t xml:space="preserve">(Zingue </w:t>
+      </w:r>
+      <w:r>
+        <w:rPr>
+          <w:i/>
+          <w:noProof/>
+          <w:lang w:val="fr-FR"/>
+        </w:rPr>
+        <w:t>et al.</w:t>
+      </w:r>
+      <w:r>
+        <w:rPr>
+          <w:noProof/>
+          <w:lang w:val="fr-FR"/>
+        </w:rPr>
+        <w:t>, 2018)</w:t>
+      </w:r>
+      <w:r>
+        <w:rPr>
+          <w:lang w:val="fr-FR"/>
+        </w:rPr>
+        <w:fldChar w:fldCharType="end"/>
+      </w:r>
+    </w:p>
+    <w:p>
+      <w:pPr>
+        <w:widowControl w:val="0"/>
+        <w:autoSpaceDE w:val="0"/>
+        <w:autoSpaceDN w:val="0"/>
+        <w:adjustRightInd w:val="0"/>
+        <w:ind w:left="480" w:hanging="480"/>
+        <w:jc w:val="both"/>
+        <w:rPr>
+          <w:rFonts w:ascii="Calibri" w:hAnsi="Calibri" w:cs="Calibri"/>
+          <w:noProof/>
+        </w:rPr>
+      </w:pPr>
+      <w:r>
+        <w:rPr>
+          <w:rFonts w:ascii="Calibri" w:hAnsi="Calibri" w:cs="Calibri"/>
+          <w:noProof/>
+          <w:lang w:val="fr-FR"/>
+        </w:rPr>
+        <w:t xml:space="preserve">Zingue D., Bouam A., Roger B. D. T., Drancourta M. (2018). </w:t>
+      </w:r>
+      <w:r>
+        <w:rPr>
+          <w:rFonts w:ascii="Calibri" w:hAnsi="Calibri" w:cs="Calibri"/>
+          <w:noProof/>
+        </w:rPr>
+        <w:t xml:space="preserve">Buruli Ulcer, a Prototype for Ecosystem-Related Infection, Caused by </w:t>
+      </w:r>
+      <w:r>
+        <w:rPr>
+          <w:rFonts w:ascii="Calibri" w:hAnsi="Calibri" w:cs="Calibri"/>
+          <w:i/>
+          <w:iCs/>
+          <w:noProof/>
+        </w:rPr>
+        <w:t>Mycobacterium ulcerans</w:t>
+      </w:r>
+      <w:r>
+        <w:rPr>
+          <w:rFonts w:ascii="Calibri" w:hAnsi="Calibri" w:cs="Calibri"/>
+          <w:noProof/>
+        </w:rPr>
+        <w:t xml:space="preserve">. </w:t>
+      </w:r>
+      <w:r>
+        <w:rPr>
+          <w:rFonts w:ascii="Calibri" w:hAnsi="Calibri" w:cs="Calibri"/>
+          <w:b/>
+          <w:bCs/>
+          <w:noProof/>
+        </w:rPr>
+        <w:t>31</w:t>
+      </w:r>
+      <w:r>
+        <w:rPr>
+          <w:rFonts w:ascii="Calibri" w:hAnsi="Calibri" w:cs="Calibri"/>
+          <w:noProof/>
+        </w:rPr>
+        <w:t xml:space="preserve"> (1), 1–52.</w:t>
+      </w:r>
+    </w:p>
+    <w:p>
+      <w:pPr>
+        <w:jc w:val="both"/>
+        <w:rPr>
+          <w:lang w:val="fr-FR"/>
+        </w:rPr>
+      </w:pPr>
+    </w:p>
+    <w:p>
+      <w:pPr>
+        <w:jc w:val="both"/>
+        <w:rPr>
+          <w:b/>
+          <w:bCs/>
+          <w:lang w:val="fr-FR"/>
+        </w:rPr>
+      </w:pPr>
+      <w:r>
+        <w:rPr>
+          <w:b/>
+          <w:bCs/>
+          <w:lang w:val="fr-FR"/>
+        </w:rPr>
+        <w:t>Web page</w:t>
+      </w:r>
+    </w:p>
+    <w:p>
+      <w:pPr>
+        <w:jc w:val="both"/>
+        <w:rPr>
+          <w:lang w:val="fr-FR"/>
+        </w:rPr>
+      </w:pPr>
+      <w:r>
+        <w:rPr>
+          <w:lang w:val="fr-FR"/>
+        </w:rPr>
+        <w:fldChar w:fldCharType="begin" w:fldLock="1"/>
+      </w:r>
+      <w:r>
+        <w:rPr>
+          <w:lang w:val="fr-FR"/>
+        </w:rPr>
+        <w:instrText>ADDIN CSL_CITATION {"citationItems":[{"id":"ITEM-1","itemData":{"URL":"https://fr.climate-data.org/afrique/cote-d-ivoire/lagunes/tiassale-883930/","accessed":{"date-parts":[["2018","10","25"]]},"author":[{"dropping-particle":"","family":"climate-data","given":"","non-dropping-particle":"","parse-names":false,"suffix":""}],"container-title":"climate-data","id":"ITEM-1","issued":{"date-parts":[["2017"]]},"title":"Climat Tiassalé: Température moyenne Tiassalé , diagramme climatique pour Tiassalé - Climate-Data.org","type":"webpage"},"uris":["http://www.mendeley.com/documents/?uuid=702eab56-ca49-3f07-b49b-7838c9bac918"]}],"mendeley":{"formattedCitation":"(climate-data, 2017)","plainTextFormattedCitation":"(climate-data, 2017)","previouslyFormattedCitation":"(climate-data, 2017)"},"properties":{"noteIndex":0},"schema":"https://github.com/citation-style-language/schema/raw/master/csl-citation.json"}</w:instrText>
+      </w:r>
+      <w:r>
+        <w:rPr>
+          <w:lang w:val="fr-FR"/>
+        </w:rPr>
+        <w:fldChar w:fldCharType="separate"/>
+      </w:r>
+      <w:r>
+        <w:rPr>
+          <w:noProof/>
+          <w:lang w:val="fr-FR"/>
+        </w:rPr>
+        <w:t>(climate-data, 2017)</w:t>
+      </w:r>
+      <w:r>
+        <w:rPr>
+          <w:lang w:val="fr-FR"/>
+        </w:rPr>
+        <w:fldChar w:fldCharType="end"/>
+      </w:r>
+    </w:p>
+    <w:p>
+      <w:pPr>
+        <w:widowControl w:val="0"/>
+        <w:autoSpaceDE w:val="0"/>
+        <w:autoSpaceDN w:val="0"/>
+        <w:adjustRightInd w:val="0"/>
+        <w:ind w:left="480" w:hanging="480"/>
+        <w:jc w:val="both"/>
+        <w:rPr>
+          <w:rFonts w:ascii="Calibri" w:hAnsi="Calibri" w:cs="Calibri"/>
+          <w:noProof/>
+          <w:lang w:val="fr-FR"/>
+        </w:rPr>
+      </w:pPr>
+      <w:r>
+        <w:rPr>
+          <w:rFonts w:ascii="Calibri" w:hAnsi="Calibri" w:cs="Calibri"/>
+          <w:noProof/>
+          <w:lang w:val="fr-FR"/>
+        </w:rPr>
+        <w:t>climate-data (2017). Climat Tiassalé: Température moyenne Tiassalé , diagramme climatique pour Tiassalé - Climate-Data.org. Retrieved October 25, 2018, from https://fr.climate-data.org/afrique/cote-d-ivoire/lagunes/tiassale-883930/</w:t>
+      </w:r>
+    </w:p>
+    <w:p>
+      <w:pPr>
+        <w:jc w:val="both"/>
+        <w:rPr>
+          <w:lang w:val="fr-FR"/>
+        </w:rPr>
+      </w:pPr>
+    </w:p>
+    <w:p>
+      <w:pPr>
+        <w:jc w:val="both"/>
+        <w:rPr>
+          <w:lang w:val="fr-FR"/>
+        </w:rPr>
+      </w:pPr>
+      <w:r>
+        <w:rPr>
+          <w:lang w:val="fr-FR"/>
+        </w:rPr>
+        <w:fldChar w:fldCharType="begin" w:fldLock="1"/>
+      </w:r>
+      <w:r>
+        <w:rPr>
+          <w:lang w:val="fr-FR"/>
+        </w:rPr>
+        <w:instrText>ADDIN CSL_CITATION {"citationItems":[{"id":"ITEM-1","itemData":{"URL":"https://www.who.int/water_sanitation_health/diseases/diseasefact/fr/","accessed":{"date-parts":[["2020","3","29"]]},"author":[{"dropping-particle":"","family":"OMS","given":"","non-dropping-particle":"","parse-names":false,"suffix":""}],"id":"ITEM-1","issued":{"date-parts":[["2020"]]},"title":"Eau, assainissement et santé","type":"webpage"},"uris":["http://www.mendeley.com/documents/?uuid=ec389c9f-10bb-4380-9178-08507952dd8b"]}],"mendeley":{"formattedCitation":"(OMS, 2020)","plainTextFormattedCitation":"(OMS, 2020)","previouslyFormattedCitation":"(OMS, 2020)"},"properties":{"noteIndex":0},"schema":"https://github.com/citation-style-language/schema/raw/master/csl-citation.json"}</w:instrText>
+      </w:r>
+      <w:r>
+        <w:rPr>
+          <w:lang w:val="fr-FR"/>
+        </w:rPr>
+        <w:fldChar w:fldCharType="separate"/>
+      </w:r>
+      <w:r>
+        <w:rPr>
+          <w:noProof/>
+          <w:lang w:val="fr-FR"/>
+        </w:rPr>
+        <w:t>(OMS, 2020)</w:t>
+      </w:r>
+      <w:r>
+        <w:rPr>
+          <w:lang w:val="fr-FR"/>
+        </w:rPr>
+        <w:fldChar w:fldCharType="end"/>
+      </w:r>
+    </w:p>
+    <w:p>
+      <w:pPr>
+        <w:widowControl w:val="0"/>
+        <w:autoSpaceDE w:val="0"/>
+        <w:autoSpaceDN w:val="0"/>
+        <w:adjustRightInd w:val="0"/>
+        <w:ind w:left="480" w:hanging="480"/>
+        <w:jc w:val="both"/>
+        <w:rPr>
+          <w:rFonts w:ascii="Calibri" w:hAnsi="Calibri" w:cs="Calibri"/>
+          <w:noProof/>
+          <w:lang w:val="fr-FR"/>
+        </w:rPr>
+      </w:pPr>
+      <w:r>
+        <w:rPr>
+          <w:rFonts w:ascii="Calibri" w:hAnsi="Calibri" w:cs="Calibri"/>
+          <w:noProof/>
+          <w:lang w:val="fr-FR"/>
+        </w:rPr>
+        <w:t>OMS (2020). Eau, assainissement et santé. Retrieved March 29, 2020, from https://www.who.int/water_sanitation_health/diseases/diseasefact/fr/</w:t>
+      </w:r>
+    </w:p>
+    <w:p>
+      <w:pPr>
+        <w:jc w:val="both"/>
+        <w:rPr>
+          <w:lang w:val="fr-FR"/>
+        </w:rPr>
+      </w:pPr>
+    </w:p>
+    <w:p>
+      <w:pPr>
+        <w:jc w:val="both"/>
+        <w:rPr>
+          <w:lang w:val="fr-FR"/>
+        </w:rPr>
+      </w:pPr>
     </w:p>
     <w:sectPr>
       <w:pgSz w:w="11900" w:h="16840"/>
@@ -806,4 +1436,16 @@
     </a:ext>
   </a:extLst>
 </a:theme>
+</file>
+
+<file path=customXml/item1.xml><?xml version="1.0" encoding="utf-8"?>
+<b:Sources xmlns:b="http://schemas.openxmlformats.org/officeDocument/2006/bibliography" xmlns="http://schemas.openxmlformats.org/officeDocument/2006/bibliography" SelectedStyle="/APASixthEditionOfficeOnline.xsl" StyleName="APA" Version="6"/>
+</file>
+
+<file path=customXml/itemProps1.xml><?xml version="1.0" encoding="utf-8"?>
+<ds:datastoreItem xmlns:ds="http://schemas.openxmlformats.org/officeDocument/2006/customXml" ds:itemID="{FA82785A-AE97-A843-AD76-14C31FE4D2C5}">
+  <ds:schemaRefs>
+    <ds:schemaRef ds:uri="http://schemas.openxmlformats.org/officeDocument/2006/bibliography"/>
+  </ds:schemaRefs>
+</ds:datastoreItem>
 </file>
</xml_diff>